<commit_message>
updated with html report
</commit_message>
<xml_diff>
--- a/hcl_portal/Readme.docx
+++ b/hcl_portal/Readme.docx
@@ -162,6 +162,55 @@
       </w:r>
       <w:r>
         <w:t>requests</w:t>
+      </w:r>
+    </w:p>
+    <w:p>
+      <w:pPr>
+        <w:pStyle w:val="ListParagraph"/>
+        <w:numPr>
+          <w:ilvl w:val="1"/>
+          <w:numId w:val="1"/>
+        </w:numPr>
+      </w:pPr>
+      <w:r>
+        <w:rPr>
+          <w:rStyle w:val="crayon-e"/>
+          <w:rFonts w:ascii="Courier New" w:hAnsi="Courier New" w:cs="Courier New"/>
+          <w:sz w:val="18"/>
+          <w:szCs w:val="18"/>
+          <w:shd w:val="clear" w:color="auto" w:fill="FDFDFD"/>
+        </w:rPr>
+        <w:t xml:space="preserve">pip install </w:t>
+      </w:r>
+      <w:r>
+        <w:rPr>
+          <w:rStyle w:val="crayon-v"/>
+          <w:rFonts w:ascii="Courier New" w:hAnsi="Courier New" w:cs="Courier New"/>
+          <w:sz w:val="18"/>
+          <w:szCs w:val="18"/>
+          <w:shd w:val="clear" w:color="auto" w:fill="FDFDFD"/>
+        </w:rPr>
+        <w:t>html</w:t>
+      </w:r>
+      <w:r>
+        <w:rPr>
+          <w:rStyle w:val="crayon-o"/>
+          <w:rFonts w:ascii="Courier New" w:hAnsi="Courier New" w:cs="Courier New"/>
+          <w:sz w:val="18"/>
+          <w:szCs w:val="18"/>
+          <w:shd w:val="clear" w:color="auto" w:fill="FDFDFD"/>
+        </w:rPr>
+        <w:t>-</w:t>
+      </w:r>
+      <w:r>
+        <w:rPr>
+          <w:rStyle w:val="crayon-v"/>
+          <w:rFonts w:ascii="Courier New" w:hAnsi="Courier New" w:cs="Courier New"/>
+          <w:sz w:val="18"/>
+          <w:szCs w:val="18"/>
+          <w:shd w:val="clear" w:color="auto" w:fill="FDFDFD"/>
+        </w:rPr>
+        <w:t>testRunner</w:t>
       </w:r>
     </w:p>
     <w:p>
@@ -1051,6 +1100,21 @@
       <w:contextualSpacing/>
     </w:pPr>
   </w:style>
+  <w:style w:type="character" w:customStyle="1" w:styleId="crayon-e">
+    <w:name w:val="crayon-e"/>
+    <w:basedOn w:val="DefaultParagraphFont"/>
+    <w:rsid w:val="00890FE5"/>
+  </w:style>
+  <w:style w:type="character" w:customStyle="1" w:styleId="crayon-v">
+    <w:name w:val="crayon-v"/>
+    <w:basedOn w:val="DefaultParagraphFont"/>
+    <w:rsid w:val="00890FE5"/>
+  </w:style>
+  <w:style w:type="character" w:customStyle="1" w:styleId="crayon-o">
+    <w:name w:val="crayon-o"/>
+    <w:basedOn w:val="DefaultParagraphFont"/>
+    <w:rsid w:val="00890FE5"/>
+  </w:style>
 </w:styles>
 </file>
 

</xml_diff>